<commit_message>
Changed document filename: ClassList->detailed design
</commit_message>
<xml_diff>
--- a/documentations/1.1 Design.docx
+++ b/documentations/1.1 Design.docx
@@ -1110,23 +1110,7 @@
           <w:sz w:val="28"/>
           <w:szCs w:val="28"/>
         </w:rPr>
-        <w:t xml:space="preserve">Service Layer handle the business logic before providing the result to </w:t>
-      </w:r>
-      <w:r>
-        <w:rPr>
-          <w:rStyle w:val="Heading1Char"/>
-          <w:sz w:val="28"/>
-          <w:szCs w:val="28"/>
-        </w:rPr>
-        <w:t>controller layer</w:t>
-      </w:r>
-      <w:r>
-        <w:rPr>
-          <w:rStyle w:val="Heading1Char"/>
-          <w:sz w:val="28"/>
-          <w:szCs w:val="28"/>
-        </w:rPr>
-        <w:t>.</w:t>
+        <w:t>Service Layer handle the business logic before providing the result to controller layer.</w:t>
       </w:r>
     </w:p>
     <w:p>
@@ -1410,6 +1394,7 @@
       <w:r>
         <w:rPr>
           <w:rFonts w:asciiTheme="majorHAnsi" w:eastAsiaTheme="majorEastAsia" w:hAnsiTheme="majorHAnsi" w:cstheme="majorBidi"/>
+          <w:noProof/>
           <w:color w:val="0F4761" w:themeColor="accent1" w:themeShade="BF"/>
           <w:sz w:val="28"/>
           <w:szCs w:val="28"/>
@@ -1469,7 +1454,19 @@
         <w:t>r</w:t>
       </w:r>
       <w:r>
-        <w:t xml:space="preserve"> the classed in each layer, </w:t>
+        <w:t xml:space="preserve"> the </w:t>
+      </w:r>
+      <w:r>
+        <w:t>detail</w:t>
+      </w:r>
+      <w:r>
+        <w:t>e</w:t>
+      </w:r>
+      <w:r>
+        <w:t xml:space="preserve">d design </w:t>
+      </w:r>
+      <w:r>
+        <w:t xml:space="preserve">classed in each layer, </w:t>
       </w:r>
       <w:r>
         <w:t>please refer</w:t>
@@ -1478,7 +1475,27 @@
         <w:t xml:space="preserve"> </w:t>
       </w:r>
       <w:r>
-        <w:t>1.2 ClassesList.xlsx</w:t>
+        <w:t xml:space="preserve">to </w:t>
+      </w:r>
+      <w:r>
+        <w:t xml:space="preserve">the file </w:t>
+      </w:r>
+    </w:p>
+    <w:p>
+      <w:r>
+        <w:t>“</w:t>
+      </w:r>
+      <w:r>
+        <w:t xml:space="preserve">1.2 </w:t>
+      </w:r>
+      <w:r>
+        <w:t>DetailedDesign</w:t>
+      </w:r>
+      <w:r>
+        <w:t>.xlsx</w:t>
+      </w:r>
+      <w:r>
+        <w:t>”</w:t>
       </w:r>
     </w:p>
     <w:sectPr>
@@ -2632,6 +2649,7 @@
   <w:style w:type="character" w:default="1" w:styleId="DefaultParagraphFont">
     <w:name w:val="Default Paragraph Font"/>
     <w:uiPriority w:val="1"/>
+    <w:semiHidden/>
     <w:unhideWhenUsed/>
   </w:style>
   <w:style w:type="table" w:default="1" w:styleId="TableNormal">

</xml_diff>